<commit_message>
Propuesta de Vida Estudiantil
Luego de reunion con  equipo GESPRO
</commit_message>
<xml_diff>
--- a/documentacion/vidaestudiantil/V1-Protocolos de Actuación MEP (2).docx
+++ b/documentacion/vidaestudiantil/V1-Protocolos de Actuación MEP (2).docx
@@ -9,8 +9,862 @@
           <w:b/>
         </w:rPr>
       </w:pPr>
-      <w:bookmarkStart w:id="0" w:name="_GoBack"/>
-      <w:bookmarkEnd w:id="0"/>
+    </w:p>
+    <w:p>
+      <w:pPr>
+        <w:jc w:val="center"/>
+        <w:rPr>
+          <w:b/>
+          <w:color w:val="FF0000"/>
+        </w:rPr>
+      </w:pPr>
+    </w:p>
+    <w:p>
+      <w:pPr>
+        <w:jc w:val="center"/>
+        <w:rPr>
+          <w:b/>
+          <w:color w:val="FF0000"/>
+        </w:rPr>
+      </w:pPr>
+      <w:r>
+        <w:rPr>
+          <w:b/>
+          <w:color w:val="FF0000"/>
+        </w:rPr>
+        <w:t>Propuesta final GESPRO</w:t>
+      </w:r>
+    </w:p>
+    <w:p>
+      <w:pPr>
+        <w:jc w:val="center"/>
+        <w:rPr>
+          <w:b/>
+        </w:rPr>
+      </w:pPr>
+    </w:p>
+    <w:p>
+      <w:pPr>
+        <w:rPr>
+          <w:b/>
+        </w:rPr>
+      </w:pPr>
+      <w:r>
+        <w:rPr>
+          <w:b/>
+        </w:rPr>
+        <w:t>1-Ingresa a Documentos Oficiales</w:t>
+      </w:r>
+    </w:p>
+    <w:p>
+      <w:pPr>
+        <w:rPr>
+          <w:b/>
+        </w:rPr>
+      </w:pPr>
+      <w:r>
+        <w:rPr>
+          <w:b/>
+        </w:rPr>
+        <w:t xml:space="preserve">2-Nueva sección:  Recomendamos que diga Protocolos Vida Estudiantil. </w:t>
+      </w:r>
+    </w:p>
+    <w:p>
+      <w:pPr>
+        <w:rPr>
+          <w:b/>
+        </w:rPr>
+      </w:pPr>
+      <w:r>
+        <w:rPr>
+          <w:noProof/>
+          <w:lang w:eastAsia="es-CR"/>
+        </w:rPr>
+        <mc:AlternateContent>
+          <mc:Choice Requires="wps">
+            <w:drawing>
+              <wp:anchor distT="0" distB="0" distL="114300" distR="114300" simplePos="0" relativeHeight="251681792" behindDoc="0" locked="0" layoutInCell="1" allowOverlap="1" wp14:anchorId="600F1887" wp14:editId="68B0D366">
+                <wp:simplePos x="0" y="0"/>
+                <wp:positionH relativeFrom="column">
+                  <wp:posOffset>-108585</wp:posOffset>
+                </wp:positionH>
+                <wp:positionV relativeFrom="paragraph">
+                  <wp:posOffset>2453640</wp:posOffset>
+                </wp:positionV>
+                <wp:extent cx="1219200" cy="1152525"/>
+                <wp:effectExtent l="57150" t="38100" r="57150" b="85725"/>
+                <wp:wrapNone/>
+                <wp:docPr id="21" name="Elipse 21"/>
+                <wp:cNvGraphicFramePr/>
+                <a:graphic xmlns:a="http://schemas.openxmlformats.org/drawingml/2006/main">
+                  <a:graphicData uri="http://schemas.microsoft.com/office/word/2010/wordprocessingShape">
+                    <wps:wsp>
+                      <wps:cNvSpPr/>
+                      <wps:spPr>
+                        <a:xfrm>
+                          <a:off x="0" y="0"/>
+                          <a:ext cx="1219200" cy="1152525"/>
+                        </a:xfrm>
+                        <a:prstGeom prst="ellipse">
+                          <a:avLst/>
+                        </a:prstGeom>
+                      </wps:spPr>
+                      <wps:style>
+                        <a:lnRef idx="0">
+                          <a:schemeClr val="accent4"/>
+                        </a:lnRef>
+                        <a:fillRef idx="3">
+                          <a:schemeClr val="accent4"/>
+                        </a:fillRef>
+                        <a:effectRef idx="3">
+                          <a:schemeClr val="accent4"/>
+                        </a:effectRef>
+                        <a:fontRef idx="minor">
+                          <a:schemeClr val="lt1"/>
+                        </a:fontRef>
+                      </wps:style>
+                      <wps:txbx>
+                        <w:txbxContent>
+                          <w:p>
+                            <w:pPr>
+                              <w:jc w:val="center"/>
+                              <w:rPr>
+                                <w:b/>
+                                <w:color w:val="000000" w:themeColor="text1"/>
+                                <w:sz w:val="18"/>
+                              </w:rPr>
+                            </w:pPr>
+                            <w:r>
+                              <w:rPr>
+                                <w:b/>
+                                <w:color w:val="000000" w:themeColor="text1"/>
+                                <w:sz w:val="18"/>
+                              </w:rPr>
+                              <w:t>Protocolos VIDA ESTUDIANTIL</w:t>
+                            </w:r>
+                          </w:p>
+                        </w:txbxContent>
+                      </wps:txbx>
+                      <wps:bodyPr rot="0" spcFirstLastPara="0" vertOverflow="overflow" horzOverflow="overflow" vert="horz" wrap="square" lIns="91440" tIns="45720" rIns="91440" bIns="45720" numCol="1" spcCol="0" rtlCol="0" fromWordArt="0" anchor="ctr" anchorCtr="0" forceAA="0" compatLnSpc="1">
+                        <a:prstTxWarp prst="textNoShape">
+                          <a:avLst/>
+                        </a:prstTxWarp>
+                        <a:noAutofit/>
+                      </wps:bodyPr>
+                    </wps:wsp>
+                  </a:graphicData>
+                </a:graphic>
+                <wp14:sizeRelH relativeFrom="margin">
+                  <wp14:pctWidth>0</wp14:pctWidth>
+                </wp14:sizeRelH>
+                <wp14:sizeRelV relativeFrom="margin">
+                  <wp14:pctHeight>0</wp14:pctHeight>
+                </wp14:sizeRelV>
+              </wp:anchor>
+            </w:drawing>
+          </mc:Choice>
+          <mc:Fallback>
+            <w:pict>
+              <v:oval w14:anchorId="600F1887" id="Elipse 21" o:spid="_x0000_s1026" style="position:absolute;margin-left:-8.55pt;margin-top:193.2pt;width:96pt;height:90.75pt;z-index:251681792;visibility:visible;mso-wrap-style:square;mso-width-percent:0;mso-height-percent:0;mso-wrap-distance-left:9pt;mso-wrap-distance-top:0;mso-wrap-distance-right:9pt;mso-wrap-distance-bottom:0;mso-position-horizontal:absolute;mso-position-horizontal-relative:text;mso-position-vertical:absolute;mso-position-vertical-relative:text;mso-width-percent:0;mso-height-percent:0;mso-width-relative:margin;mso-height-relative:margin;v-text-anchor:middle" o:gfxdata="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" fillcolor="#ffc310 [3031]" stroked="f">
+                <v:fill color2="#fcbd00 [3175]" rotate="t" colors="0 #ffc746;.5 #ffc600;1 #e5b600" focus="100%" type="gradient">
+                  <o:fill v:ext="view" type="gradientUnscaled"/>
+                </v:fill>
+                <v:shadow on="t" color="black" opacity="41287f" offset="0,1.5pt"/>
+                <v:textbox>
+                  <w:txbxContent>
+                    <w:p>
+                      <w:pPr>
+                        <w:jc w:val="center"/>
+                        <w:rPr>
+                          <w:b/>
+                          <w:color w:val="000000" w:themeColor="text1"/>
+                          <w:sz w:val="18"/>
+                        </w:rPr>
+                      </w:pPr>
+                      <w:r>
+                        <w:rPr>
+                          <w:b/>
+                          <w:color w:val="000000" w:themeColor="text1"/>
+                          <w:sz w:val="18"/>
+                        </w:rPr>
+                        <w:t>Protocolos VIDA ESTUDIANTIL</w:t>
+                      </w:r>
+                    </w:p>
+                  </w:txbxContent>
+                </v:textbox>
+              </v:oval>
+            </w:pict>
+          </mc:Fallback>
+        </mc:AlternateContent>
+      </w:r>
+      <w:r>
+        <w:rPr>
+          <w:noProof/>
+          <w:lang w:eastAsia="es-CR"/>
+        </w:rPr>
+        <w:drawing>
+          <wp:inline distT="0" distB="0" distL="0" distR="0" wp14:anchorId="2FE9E75D" wp14:editId="280949C1">
+            <wp:extent cx="3781425" cy="3940491"/>
+            <wp:effectExtent l="0" t="0" r="0" b="3175"/>
+            <wp:docPr id="20" name="Imagen 20"/>
+            <wp:cNvGraphicFramePr>
+              <a:graphicFrameLocks xmlns:a="http://schemas.openxmlformats.org/drawingml/2006/main" noChangeAspect="1"/>
+            </wp:cNvGraphicFramePr>
+            <a:graphic xmlns:a="http://schemas.openxmlformats.org/drawingml/2006/main">
+              <a:graphicData uri="http://schemas.openxmlformats.org/drawingml/2006/picture">
+                <pic:pic xmlns:pic="http://schemas.openxmlformats.org/drawingml/2006/picture">
+                  <pic:nvPicPr>
+                    <pic:cNvPr id="1" name=""/>
+                    <pic:cNvPicPr/>
+                  </pic:nvPicPr>
+                  <pic:blipFill>
+                    <a:blip r:embed="rId4"/>
+                    <a:stretch>
+                      <a:fillRect/>
+                    </a:stretch>
+                  </pic:blipFill>
+                  <pic:spPr>
+                    <a:xfrm>
+                      <a:off x="0" y="0"/>
+                      <a:ext cx="3785781" cy="3945030"/>
+                    </a:xfrm>
+                    <a:prstGeom prst="rect">
+                      <a:avLst/>
+                    </a:prstGeom>
+                  </pic:spPr>
+                </pic:pic>
+              </a:graphicData>
+            </a:graphic>
+          </wp:inline>
+        </w:drawing>
+      </w:r>
+    </w:p>
+    <w:p>
+      <w:pPr>
+        <w:rPr>
+          <w:b/>
+        </w:rPr>
+      </w:pPr>
+      <w:r>
+        <w:rPr>
+          <w:b/>
+          <w:noProof/>
+          <w:lang w:eastAsia="es-CR"/>
+        </w:rPr>
+        <mc:AlternateContent>
+          <mc:Choice Requires="wps">
+            <w:drawing>
+              <wp:anchor distT="0" distB="0" distL="114300" distR="114300" simplePos="0" relativeHeight="251682816" behindDoc="0" locked="0" layoutInCell="1" allowOverlap="1" wp14:anchorId="4A0DCED0" wp14:editId="03A8645B">
+                <wp:simplePos x="0" y="0"/>
+                <wp:positionH relativeFrom="column">
+                  <wp:posOffset>2615565</wp:posOffset>
+                </wp:positionH>
+                <wp:positionV relativeFrom="paragraph">
+                  <wp:posOffset>262255</wp:posOffset>
+                </wp:positionV>
+                <wp:extent cx="1733550" cy="285750"/>
+                <wp:effectExtent l="0" t="0" r="19050" b="19050"/>
+                <wp:wrapNone/>
+                <wp:docPr id="22" name="Rectángulo redondeado 22"/>
+                <wp:cNvGraphicFramePr/>
+                <a:graphic xmlns:a="http://schemas.openxmlformats.org/drawingml/2006/main">
+                  <a:graphicData uri="http://schemas.microsoft.com/office/word/2010/wordprocessingShape">
+                    <wps:wsp>
+                      <wps:cNvSpPr/>
+                      <wps:spPr>
+                        <a:xfrm>
+                          <a:off x="0" y="0"/>
+                          <a:ext cx="1733550" cy="285750"/>
+                        </a:xfrm>
+                        <a:prstGeom prst="roundRect">
+                          <a:avLst/>
+                        </a:prstGeom>
+                      </wps:spPr>
+                      <wps:style>
+                        <a:lnRef idx="3">
+                          <a:schemeClr val="lt1"/>
+                        </a:lnRef>
+                        <a:fillRef idx="1">
+                          <a:schemeClr val="accent2"/>
+                        </a:fillRef>
+                        <a:effectRef idx="1">
+                          <a:schemeClr val="accent2"/>
+                        </a:effectRef>
+                        <a:fontRef idx="minor">
+                          <a:schemeClr val="lt1"/>
+                        </a:fontRef>
+                      </wps:style>
+                      <wps:txbx>
+                        <w:txbxContent>
+                          <w:p>
+                            <w:pPr>
+                              <w:jc w:val="center"/>
+                            </w:pPr>
+                            <w:r>
+                              <w:t>Protocolos de actuación</w:t>
+                            </w:r>
+                          </w:p>
+                        </w:txbxContent>
+                      </wps:txbx>
+                      <wps:bodyPr rot="0" spcFirstLastPara="0" vertOverflow="overflow" horzOverflow="overflow" vert="horz" wrap="square" lIns="91440" tIns="45720" rIns="91440" bIns="45720" numCol="1" spcCol="0" rtlCol="0" fromWordArt="0" anchor="ctr" anchorCtr="0" forceAA="0" compatLnSpc="1">
+                        <a:prstTxWarp prst="textNoShape">
+                          <a:avLst/>
+                        </a:prstTxWarp>
+                        <a:noAutofit/>
+                      </wps:bodyPr>
+                    </wps:wsp>
+                  </a:graphicData>
+                </a:graphic>
+                <wp14:sizeRelH relativeFrom="margin">
+                  <wp14:pctWidth>0</wp14:pctWidth>
+                </wp14:sizeRelH>
+              </wp:anchor>
+            </w:drawing>
+          </mc:Choice>
+          <mc:Fallback>
+            <w:pict>
+              <v:roundrect w14:anchorId="4A0DCED0" id="Rectángulo redondeado 22" o:spid="_x0000_s1027" style="position:absolute;margin-left:205.95pt;margin-top:20.65pt;width:136.5pt;height:22.5pt;z-index:251682816;visibility:visible;mso-wrap-style:square;mso-width-percent:0;mso-wrap-distance-left:9pt;mso-wrap-distance-top:0;mso-wrap-distance-right:9pt;mso-wrap-distance-bottom:0;mso-position-horizontal:absolute;mso-position-horizontal-relative:text;mso-position-vertical:absolute;mso-position-vertical-relative:text;mso-width-percent:0;mso-width-relative:margin;v-text-anchor:middle" arcsize="10923f" o:gfxdata="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" fillcolor="#ed7d31 [3205]" strokecolor="white [3201]" strokeweight="1.5pt">
+                <v:stroke joinstyle="miter"/>
+                <v:textbox>
+                  <w:txbxContent>
+                    <w:p>
+                      <w:pPr>
+                        <w:jc w:val="center"/>
+                      </w:pPr>
+                      <w:r>
+                        <w:t>Protocolos de actuación</w:t>
+                      </w:r>
+                    </w:p>
+                  </w:txbxContent>
+                </v:textbox>
+              </v:roundrect>
+            </w:pict>
+          </mc:Fallback>
+        </mc:AlternateContent>
+      </w:r>
+    </w:p>
+    <w:p>
+      <w:pPr>
+        <w:rPr>
+          <w:b/>
+        </w:rPr>
+      </w:pPr>
+      <w:r>
+        <w:rPr>
+          <w:b/>
+        </w:rPr>
+        <w:t xml:space="preserve">3-Carga un </w:t>
+      </w:r>
+      <w:proofErr w:type="spellStart"/>
+      <w:r>
+        <w:rPr>
+          <w:b/>
+        </w:rPr>
+        <w:t>selec</w:t>
+      </w:r>
+      <w:proofErr w:type="spellEnd"/>
+      <w:r>
+        <w:rPr>
+          <w:b/>
+        </w:rPr>
+        <w:t xml:space="preserve"> que contiene los 9 </w:t>
+      </w:r>
+    </w:p>
+    <w:p>
+      <w:pPr>
+        <w:jc w:val="center"/>
+        <w:rPr>
+          <w:b/>
+        </w:rPr>
+      </w:pPr>
+      <w:r>
+        <w:rPr>
+          <w:b/>
+          <w:noProof/>
+          <w:lang w:eastAsia="es-CR"/>
+        </w:rPr>
+        <mc:AlternateContent>
+          <mc:Choice Requires="wps">
+            <w:drawing>
+              <wp:anchor distT="0" distB="0" distL="114300" distR="114300" simplePos="0" relativeHeight="251684864" behindDoc="0" locked="0" layoutInCell="1" allowOverlap="1" wp14:anchorId="465C4282" wp14:editId="632A9C64">
+                <wp:simplePos x="0" y="0"/>
+                <wp:positionH relativeFrom="column">
+                  <wp:posOffset>2872105</wp:posOffset>
+                </wp:positionH>
+                <wp:positionV relativeFrom="paragraph">
+                  <wp:posOffset>5080</wp:posOffset>
+                </wp:positionV>
+                <wp:extent cx="3648075" cy="285750"/>
+                <wp:effectExtent l="0" t="0" r="28575" b="19050"/>
+                <wp:wrapNone/>
+                <wp:docPr id="23" name="Rectángulo redondeado 23"/>
+                <wp:cNvGraphicFramePr/>
+                <a:graphic xmlns:a="http://schemas.openxmlformats.org/drawingml/2006/main">
+                  <a:graphicData uri="http://schemas.microsoft.com/office/word/2010/wordprocessingShape">
+                    <wps:wsp>
+                      <wps:cNvSpPr/>
+                      <wps:spPr>
+                        <a:xfrm>
+                          <a:off x="0" y="0"/>
+                          <a:ext cx="3648075" cy="285750"/>
+                        </a:xfrm>
+                        <a:prstGeom prst="roundRect">
+                          <a:avLst/>
+                        </a:prstGeom>
+                      </wps:spPr>
+                      <wps:style>
+                        <a:lnRef idx="2">
+                          <a:schemeClr val="accent4">
+                            <a:shade val="50000"/>
+                          </a:schemeClr>
+                        </a:lnRef>
+                        <a:fillRef idx="1">
+                          <a:schemeClr val="accent4"/>
+                        </a:fillRef>
+                        <a:effectRef idx="0">
+                          <a:schemeClr val="accent4"/>
+                        </a:effectRef>
+                        <a:fontRef idx="minor">
+                          <a:schemeClr val="lt1"/>
+                        </a:fontRef>
+                      </wps:style>
+                      <wps:txbx>
+                        <w:txbxContent>
+                          <w:p>
+                            <w:r>
+                              <w:rPr>
+                                <w:rFonts w:ascii="Arial" w:hAnsi="Arial" w:cs="Arial"/>
+                              </w:rPr>
+                              <w:t>Pautas Generales</w:t>
+                            </w:r>
+                          </w:p>
+                        </w:txbxContent>
+                      </wps:txbx>
+                      <wps:bodyPr rot="0" spcFirstLastPara="0" vertOverflow="overflow" horzOverflow="overflow" vert="horz" wrap="square" lIns="91440" tIns="45720" rIns="91440" bIns="45720" numCol="1" spcCol="0" rtlCol="0" fromWordArt="0" anchor="ctr" anchorCtr="0" forceAA="0" compatLnSpc="1">
+                        <a:prstTxWarp prst="textNoShape">
+                          <a:avLst/>
+                        </a:prstTxWarp>
+                        <a:noAutofit/>
+                      </wps:bodyPr>
+                    </wps:wsp>
+                  </a:graphicData>
+                </a:graphic>
+                <wp14:sizeRelH relativeFrom="margin">
+                  <wp14:pctWidth>0</wp14:pctWidth>
+                </wp14:sizeRelH>
+              </wp:anchor>
+            </w:drawing>
+          </mc:Choice>
+          <mc:Fallback>
+            <w:pict>
+              <v:roundrect w14:anchorId="465C4282" id="Rectángulo redondeado 23" o:spid="_x0000_s1028" style="position:absolute;left:0;text-align:left;margin-left:226.15pt;margin-top:.4pt;width:287.25pt;height:22.5pt;z-index:251684864;visibility:visible;mso-wrap-style:square;mso-width-percent:0;mso-wrap-distance-left:9pt;mso-wrap-distance-top:0;mso-wrap-distance-right:9pt;mso-wrap-distance-bottom:0;mso-position-horizontal:absolute;mso-position-horizontal-relative:text;mso-position-vertical:absolute;mso-position-vertical-relative:text;mso-width-percent:0;mso-width-relative:margin;v-text-anchor:middle" arcsize="10923f" o:gfxdata="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" fillcolor="#ffc000 [3207]" strokecolor="#7f5f00 [1607]" strokeweight="1pt">
+                <v:stroke joinstyle="miter"/>
+                <v:textbox>
+                  <w:txbxContent>
+                    <w:p>
+                      <w:r>
+                        <w:rPr>
+                          <w:rFonts w:ascii="Arial" w:hAnsi="Arial" w:cs="Arial"/>
+                        </w:rPr>
+                        <w:t>Pautas Generales</w:t>
+                      </w:r>
+                    </w:p>
+                  </w:txbxContent>
+                </v:textbox>
+              </v:roundrect>
+            </w:pict>
+          </mc:Fallback>
+        </mc:AlternateContent>
+      </w:r>
+    </w:p>
+    <w:p>
+      <w:pPr>
+        <w:jc w:val="center"/>
+        <w:rPr>
+          <w:b/>
+        </w:rPr>
+      </w:pPr>
+      <w:r>
+        <w:rPr>
+          <w:b/>
+          <w:noProof/>
+          <w:lang w:eastAsia="es-CR"/>
+        </w:rPr>
+        <mc:AlternateContent>
+          <mc:Choice Requires="wps">
+            <w:drawing>
+              <wp:anchor distT="0" distB="0" distL="114300" distR="114300" simplePos="0" relativeHeight="251686912" behindDoc="0" locked="0" layoutInCell="1" allowOverlap="1" wp14:anchorId="3B8D36E9" wp14:editId="25A973AB">
+                <wp:simplePos x="0" y="0"/>
+                <wp:positionH relativeFrom="column">
+                  <wp:posOffset>2872740</wp:posOffset>
+                </wp:positionH>
+                <wp:positionV relativeFrom="paragraph">
+                  <wp:posOffset>119380</wp:posOffset>
+                </wp:positionV>
+                <wp:extent cx="3648075" cy="285750"/>
+                <wp:effectExtent l="0" t="0" r="28575" b="19050"/>
+                <wp:wrapNone/>
+                <wp:docPr id="24" name="Rectángulo redondeado 24"/>
+                <wp:cNvGraphicFramePr/>
+                <a:graphic xmlns:a="http://schemas.openxmlformats.org/drawingml/2006/main">
+                  <a:graphicData uri="http://schemas.microsoft.com/office/word/2010/wordprocessingShape">
+                    <wps:wsp>
+                      <wps:cNvSpPr/>
+                      <wps:spPr>
+                        <a:xfrm>
+                          <a:off x="0" y="0"/>
+                          <a:ext cx="3648075" cy="285750"/>
+                        </a:xfrm>
+                        <a:prstGeom prst="roundRect">
+                          <a:avLst/>
+                        </a:prstGeom>
+                      </wps:spPr>
+                      <wps:style>
+                        <a:lnRef idx="2">
+                          <a:schemeClr val="accent4">
+                            <a:shade val="50000"/>
+                          </a:schemeClr>
+                        </a:lnRef>
+                        <a:fillRef idx="1">
+                          <a:schemeClr val="accent4"/>
+                        </a:fillRef>
+                        <a:effectRef idx="0">
+                          <a:schemeClr val="accent4"/>
+                        </a:effectRef>
+                        <a:fontRef idx="minor">
+                          <a:schemeClr val="lt1"/>
+                        </a:fontRef>
+                      </wps:style>
+                      <wps:txbx>
+                        <w:txbxContent>
+                          <w:p>
+                            <w:r>
+                              <w:rPr>
+                                <w:rFonts w:ascii="Arial" w:hAnsi="Arial" w:cs="Arial"/>
+                              </w:rPr>
+                              <w:t xml:space="preserve">Atención del </w:t>
+                            </w:r>
+                            <w:proofErr w:type="spellStart"/>
+                            <w:r>
+                              <w:rPr>
+                                <w:rFonts w:ascii="Arial" w:hAnsi="Arial" w:cs="Arial"/>
+                              </w:rPr>
+                              <w:t>bullying</w:t>
+                            </w:r>
+                            <w:proofErr w:type="spellEnd"/>
+                            <w:r>
+                              <w:rPr>
+                                <w:rFonts w:ascii="Arial" w:hAnsi="Arial" w:cs="Arial"/>
+                              </w:rPr>
+                              <w:t xml:space="preserve"> contra la población LGTBI</w:t>
+                            </w:r>
+                          </w:p>
+                        </w:txbxContent>
+                      </wps:txbx>
+                      <wps:bodyPr rot="0" spcFirstLastPara="0" vertOverflow="overflow" horzOverflow="overflow" vert="horz" wrap="square" lIns="91440" tIns="45720" rIns="91440" bIns="45720" numCol="1" spcCol="0" rtlCol="0" fromWordArt="0" anchor="ctr" anchorCtr="0" forceAA="0" compatLnSpc="1">
+                        <a:prstTxWarp prst="textNoShape">
+                          <a:avLst/>
+                        </a:prstTxWarp>
+                        <a:noAutofit/>
+                      </wps:bodyPr>
+                    </wps:wsp>
+                  </a:graphicData>
+                </a:graphic>
+                <wp14:sizeRelH relativeFrom="margin">
+                  <wp14:pctWidth>0</wp14:pctWidth>
+                </wp14:sizeRelH>
+              </wp:anchor>
+            </w:drawing>
+          </mc:Choice>
+          <mc:Fallback>
+            <w:pict>
+              <v:roundrect w14:anchorId="3B8D36E9" id="Rectángulo redondeado 24" o:spid="_x0000_s1029" style="position:absolute;left:0;text-align:left;margin-left:226.2pt;margin-top:9.4pt;width:287.25pt;height:22.5pt;z-index:251686912;visibility:visible;mso-wrap-style:square;mso-width-percent:0;mso-wrap-distance-left:9pt;mso-wrap-distance-top:0;mso-wrap-distance-right:9pt;mso-wrap-distance-bottom:0;mso-position-horizontal:absolute;mso-position-horizontal-relative:text;mso-position-vertical:absolute;mso-position-vertical-relative:text;mso-width-percent:0;mso-width-relative:margin;v-text-anchor:middle" arcsize="10923f" o:gfxdata="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" fillcolor="#ffc000 [3207]" strokecolor="#7f5f00 [1607]" strokeweight="1pt">
+                <v:stroke joinstyle="miter"/>
+                <v:textbox>
+                  <w:txbxContent>
+                    <w:p>
+                      <w:r>
+                        <w:rPr>
+                          <w:rFonts w:ascii="Arial" w:hAnsi="Arial" w:cs="Arial"/>
+                        </w:rPr>
+                        <w:t xml:space="preserve">Atención del </w:t>
+                      </w:r>
+                      <w:proofErr w:type="spellStart"/>
+                      <w:r>
+                        <w:rPr>
+                          <w:rFonts w:ascii="Arial" w:hAnsi="Arial" w:cs="Arial"/>
+                        </w:rPr>
+                        <w:t>bullying</w:t>
+                      </w:r>
+                      <w:proofErr w:type="spellEnd"/>
+                      <w:r>
+                        <w:rPr>
+                          <w:rFonts w:ascii="Arial" w:hAnsi="Arial" w:cs="Arial"/>
+                        </w:rPr>
+                        <w:t xml:space="preserve"> contra la población LGTBI</w:t>
+                      </w:r>
+                    </w:p>
+                  </w:txbxContent>
+                </v:textbox>
+              </v:roundrect>
+            </w:pict>
+          </mc:Fallback>
+        </mc:AlternateContent>
+      </w:r>
+    </w:p>
+    <w:p>
+      <w:pPr>
+        <w:jc w:val="center"/>
+        <w:rPr>
+          <w:b/>
+        </w:rPr>
+      </w:pPr>
+      <w:r>
+        <w:rPr>
+          <w:b/>
+          <w:noProof/>
+          <w:lang w:eastAsia="es-CR"/>
+        </w:rPr>
+        <mc:AlternateContent>
+          <mc:Choice Requires="wps">
+            <w:drawing>
+              <wp:anchor distT="0" distB="0" distL="114300" distR="114300" simplePos="0" relativeHeight="251688960" behindDoc="0" locked="0" layoutInCell="1" allowOverlap="1" wp14:anchorId="5E2605AD" wp14:editId="52B33E63">
+                <wp:simplePos x="0" y="0"/>
+                <wp:positionH relativeFrom="column">
+                  <wp:posOffset>2891790</wp:posOffset>
+                </wp:positionH>
+                <wp:positionV relativeFrom="paragraph">
+                  <wp:posOffset>215265</wp:posOffset>
+                </wp:positionV>
+                <wp:extent cx="3648075" cy="285750"/>
+                <wp:effectExtent l="0" t="0" r="28575" b="19050"/>
+                <wp:wrapNone/>
+                <wp:docPr id="25" name="Rectángulo redondeado 25"/>
+                <wp:cNvGraphicFramePr/>
+                <a:graphic xmlns:a="http://schemas.openxmlformats.org/drawingml/2006/main">
+                  <a:graphicData uri="http://schemas.microsoft.com/office/word/2010/wordprocessingShape">
+                    <wps:wsp>
+                      <wps:cNvSpPr/>
+                      <wps:spPr>
+                        <a:xfrm>
+                          <a:off x="0" y="0"/>
+                          <a:ext cx="3648075" cy="285750"/>
+                        </a:xfrm>
+                        <a:prstGeom prst="roundRect">
+                          <a:avLst/>
+                        </a:prstGeom>
+                      </wps:spPr>
+                      <wps:style>
+                        <a:lnRef idx="2">
+                          <a:schemeClr val="accent4">
+                            <a:shade val="50000"/>
+                          </a:schemeClr>
+                        </a:lnRef>
+                        <a:fillRef idx="1">
+                          <a:schemeClr val="accent4"/>
+                        </a:fillRef>
+                        <a:effectRef idx="0">
+                          <a:schemeClr val="accent4"/>
+                        </a:effectRef>
+                        <a:fontRef idx="minor">
+                          <a:schemeClr val="lt1"/>
+                        </a:fontRef>
+                      </wps:style>
+                      <wps:txbx>
+                        <w:txbxContent>
+                          <w:p>
+                            <w:proofErr w:type="spellStart"/>
+                            <w:r>
+                              <w:rPr>
+                                <w:rFonts w:ascii="Arial" w:hAnsi="Arial" w:cs="Arial"/>
+                              </w:rPr>
+                              <w:t>Bullying</w:t>
+                            </w:r>
+                            <w:proofErr w:type="spellEnd"/>
+                          </w:p>
+                        </w:txbxContent>
+                      </wps:txbx>
+                      <wps:bodyPr rot="0" spcFirstLastPara="0" vertOverflow="overflow" horzOverflow="overflow" vert="horz" wrap="square" lIns="91440" tIns="45720" rIns="91440" bIns="45720" numCol="1" spcCol="0" rtlCol="0" fromWordArt="0" anchor="ctr" anchorCtr="0" forceAA="0" compatLnSpc="1">
+                        <a:prstTxWarp prst="textNoShape">
+                          <a:avLst/>
+                        </a:prstTxWarp>
+                        <a:noAutofit/>
+                      </wps:bodyPr>
+                    </wps:wsp>
+                  </a:graphicData>
+                </a:graphic>
+                <wp14:sizeRelH relativeFrom="margin">
+                  <wp14:pctWidth>0</wp14:pctWidth>
+                </wp14:sizeRelH>
+              </wp:anchor>
+            </w:drawing>
+          </mc:Choice>
+          <mc:Fallback>
+            <w:pict>
+              <v:roundrect w14:anchorId="5E2605AD" id="Rectángulo redondeado 25" o:spid="_x0000_s1030" style="position:absolute;left:0;text-align:left;margin-left:227.7pt;margin-top:16.95pt;width:287.25pt;height:22.5pt;z-index:251688960;visibility:visible;mso-wrap-style:square;mso-width-percent:0;mso-wrap-distance-left:9pt;mso-wrap-distance-top:0;mso-wrap-distance-right:9pt;mso-wrap-distance-bottom:0;mso-position-horizontal:absolute;mso-position-horizontal-relative:text;mso-position-vertical:absolute;mso-position-vertical-relative:text;mso-width-percent:0;mso-width-relative:margin;v-text-anchor:middle" arcsize="10923f" o:gfxdata="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" fillcolor="#ffc000 [3207]" strokecolor="#7f5f00 [1607]" strokeweight="1pt">
+                <v:stroke joinstyle="miter"/>
+                <v:textbox>
+                  <w:txbxContent>
+                    <w:p>
+                      <w:proofErr w:type="spellStart"/>
+                      <w:r>
+                        <w:rPr>
+                          <w:rFonts w:ascii="Arial" w:hAnsi="Arial" w:cs="Arial"/>
+                        </w:rPr>
+                        <w:t>Bullying</w:t>
+                      </w:r>
+                      <w:proofErr w:type="spellEnd"/>
+                    </w:p>
+                  </w:txbxContent>
+                </v:textbox>
+              </v:roundrect>
+            </w:pict>
+          </mc:Fallback>
+        </mc:AlternateContent>
+      </w:r>
+    </w:p>
+    <w:p>
+      <w:pPr>
+        <w:jc w:val="center"/>
+        <w:rPr>
+          <w:b/>
+        </w:rPr>
+      </w:pPr>
+    </w:p>
+    <w:p>
+      <w:pPr>
+        <w:jc w:val="center"/>
+        <w:rPr>
+          <w:b/>
+        </w:rPr>
+      </w:pPr>
+      <w:r>
+        <w:rPr>
+          <w:b/>
+          <w:noProof/>
+          <w:lang w:eastAsia="es-CR"/>
+        </w:rPr>
+        <mc:AlternateContent>
+          <mc:Choice Requires="wps">
+            <w:drawing>
+              <wp:anchor distT="0" distB="0" distL="114300" distR="114300" simplePos="0" relativeHeight="251691008" behindDoc="0" locked="0" layoutInCell="1" allowOverlap="1" wp14:anchorId="1B9E1302" wp14:editId="27FED903">
+                <wp:simplePos x="0" y="0"/>
+                <wp:positionH relativeFrom="column">
+                  <wp:posOffset>2891790</wp:posOffset>
+                </wp:positionH>
+                <wp:positionV relativeFrom="paragraph">
+                  <wp:posOffset>34290</wp:posOffset>
+                </wp:positionV>
+                <wp:extent cx="3648075" cy="285750"/>
+                <wp:effectExtent l="0" t="0" r="28575" b="19050"/>
+                <wp:wrapNone/>
+                <wp:docPr id="26" name="Rectángulo redondeado 26"/>
+                <wp:cNvGraphicFramePr/>
+                <a:graphic xmlns:a="http://schemas.openxmlformats.org/drawingml/2006/main">
+                  <a:graphicData uri="http://schemas.microsoft.com/office/word/2010/wordprocessingShape">
+                    <wps:wsp>
+                      <wps:cNvSpPr/>
+                      <wps:spPr>
+                        <a:xfrm>
+                          <a:off x="0" y="0"/>
+                          <a:ext cx="3648075" cy="285750"/>
+                        </a:xfrm>
+                        <a:prstGeom prst="roundRect">
+                          <a:avLst/>
+                        </a:prstGeom>
+                      </wps:spPr>
+                      <wps:style>
+                        <a:lnRef idx="2">
+                          <a:schemeClr val="accent4">
+                            <a:shade val="50000"/>
+                          </a:schemeClr>
+                        </a:lnRef>
+                        <a:fillRef idx="1">
+                          <a:schemeClr val="accent4"/>
+                        </a:fillRef>
+                        <a:effectRef idx="0">
+                          <a:schemeClr val="accent4"/>
+                        </a:effectRef>
+                        <a:fontRef idx="minor">
+                          <a:schemeClr val="lt1"/>
+                        </a:fontRef>
+                      </wps:style>
+                      <wps:txbx>
+                        <w:txbxContent>
+                          <w:p>
+                            <w:proofErr w:type="spellStart"/>
+                            <w:r>
+                              <w:rPr>
+                                <w:rFonts w:ascii="Arial" w:hAnsi="Arial" w:cs="Arial"/>
+                              </w:rPr>
+                              <w:t>Bullying</w:t>
+                            </w:r>
+                            <w:proofErr w:type="spellEnd"/>
+                          </w:p>
+                        </w:txbxContent>
+                      </wps:txbx>
+                      <wps:bodyPr rot="0" spcFirstLastPara="0" vertOverflow="overflow" horzOverflow="overflow" vert="horz" wrap="square" lIns="91440" tIns="45720" rIns="91440" bIns="45720" numCol="1" spcCol="0" rtlCol="0" fromWordArt="0" anchor="ctr" anchorCtr="0" forceAA="0" compatLnSpc="1">
+                        <a:prstTxWarp prst="textNoShape">
+                          <a:avLst/>
+                        </a:prstTxWarp>
+                        <a:noAutofit/>
+                      </wps:bodyPr>
+                    </wps:wsp>
+                  </a:graphicData>
+                </a:graphic>
+                <wp14:sizeRelH relativeFrom="margin">
+                  <wp14:pctWidth>0</wp14:pctWidth>
+                </wp14:sizeRelH>
+              </wp:anchor>
+            </w:drawing>
+          </mc:Choice>
+          <mc:Fallback>
+            <w:pict>
+              <v:roundrect w14:anchorId="1B9E1302" id="Rectángulo redondeado 26" o:spid="_x0000_s1031" style="position:absolute;left:0;text-align:left;margin-left:227.7pt;margin-top:2.7pt;width:287.25pt;height:22.5pt;z-index:251691008;visibility:visible;mso-wrap-style:square;mso-width-percent:0;mso-wrap-distance-left:9pt;mso-wrap-distance-top:0;mso-wrap-distance-right:9pt;mso-wrap-distance-bottom:0;mso-position-horizontal:absolute;mso-position-horizontal-relative:text;mso-position-vertical:absolute;mso-position-vertical-relative:text;mso-width-percent:0;mso-width-relative:margin;v-text-anchor:middle" arcsize="10923f" o:gfxdata="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" fillcolor="#ffc000 [3207]" strokecolor="#7f5f00 [1607]" strokeweight="1pt">
+                <v:stroke joinstyle="miter"/>
+                <v:textbox>
+                  <w:txbxContent>
+                    <w:p>
+                      <w:proofErr w:type="spellStart"/>
+                      <w:r>
+                        <w:rPr>
+                          <w:rFonts w:ascii="Arial" w:hAnsi="Arial" w:cs="Arial"/>
+                        </w:rPr>
+                        <w:t>Bullying</w:t>
+                      </w:r>
+                      <w:proofErr w:type="spellEnd"/>
+                    </w:p>
+                  </w:txbxContent>
+                </v:textbox>
+              </v:roundrect>
+            </w:pict>
+          </mc:Fallback>
+        </mc:AlternateContent>
+      </w:r>
+    </w:p>
+    <w:p>
+      <w:pPr>
+        <w:jc w:val="center"/>
+        <w:rPr>
+          <w:b/>
+        </w:rPr>
+      </w:pPr>
+    </w:p>
+    <w:p>
+      <w:pPr>
+        <w:jc w:val="center"/>
+        <w:rPr>
+          <w:b/>
+        </w:rPr>
+      </w:pPr>
+    </w:p>
+    <w:p>
+      <w:pPr>
+        <w:jc w:val="center"/>
+        <w:rPr>
+          <w:b/>
+        </w:rPr>
+      </w:pPr>
     </w:p>
     <w:p>
       <w:pPr>
@@ -395,7 +1249,7 @@
                 <v:stroke joinstyle="miter"/>
                 <v:path gradientshapeok="t" o:connecttype="rect"/>
               </v:shapetype>
-              <v:shape id="Cuadro de texto 2" o:spid="_x0000_s1026" type="#_x0000_t202" style="position:absolute;margin-left:14.7pt;margin-top:130.95pt;width:64.5pt;height:110.6pt;z-index:251661312;visibility:visible;mso-wrap-style:square;mso-width-percent:0;mso-height-percent:200;mso-wrap-distance-left:9pt;mso-wrap-distance-top:3.6pt;mso-wrap-distance-right:9pt;mso-wrap-distance-bottom:3.6pt;mso-position-horizontal:absolute;mso-position-horizontal-relative:text;mso-position-vertical:absolute;mso-position-vertical-relative:text;mso-width-percent:0;mso-height-percent:200;mso-width-relative:margin;mso-height-relative:margin;v-text-anchor:top" o:gfxdata="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" stroked="f">
+              <v:shape id="Cuadro de texto 2" o:spid="_x0000_s1032" type="#_x0000_t202" style="position:absolute;margin-left:14.7pt;margin-top:130.95pt;width:64.5pt;height:110.6pt;z-index:251661312;visibility:visible;mso-wrap-style:square;mso-width-percent:0;mso-height-percent:200;mso-wrap-distance-left:9pt;mso-wrap-distance-top:3.6pt;mso-wrap-distance-right:9pt;mso-wrap-distance-bottom:3.6pt;mso-position-horizontal:absolute;mso-position-horizontal-relative:text;mso-position-vertical:absolute;mso-position-vertical-relative:text;mso-width-percent:0;mso-height-percent:200;mso-width-relative:margin;mso-height-relative:margin;v-text-anchor:top" o:gfxdata="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" stroked="f">
                 <v:textbox style="mso-fit-shape-to-text:t">
                   <w:txbxContent>
                     <w:p>
@@ -475,7 +1329,7 @@
                     </pic:cNvPicPr>
                   </pic:nvPicPr>
                   <pic:blipFill>
-                    <a:blip r:embed="rId4">
+                    <a:blip r:embed="rId5">
                       <a:extLst>
                         <a:ext uri="{28A0092B-C50C-407E-A947-70E740481C1C}">
                           <a14:useLocalDpi xmlns:a14="http://schemas.microsoft.com/office/drawing/2010/main" val="0"/>
@@ -556,7 +1410,7 @@
                     </pic:cNvPicPr>
                   </pic:nvPicPr>
                   <pic:blipFill>
-                    <a:blip r:embed="rId5">
+                    <a:blip r:embed="rId6">
                       <a:extLst>
                         <a:ext uri="{28A0092B-C50C-407E-A947-70E740481C1C}">
                           <a14:useLocalDpi xmlns:a14="http://schemas.microsoft.com/office/drawing/2010/main" val="0"/>
@@ -640,7 +1494,7 @@
                     <pic:cNvPicPr/>
                   </pic:nvPicPr>
                   <pic:blipFill>
-                    <a:blip r:embed="rId6">
+                    <a:blip r:embed="rId7">
                       <a:extLst>
                         <a:ext uri="{28A0092B-C50C-407E-A947-70E740481C1C}">
                           <a14:useLocalDpi xmlns:a14="http://schemas.microsoft.com/office/drawing/2010/main" val="0"/>
@@ -761,7 +1615,7 @@
           </mc:Choice>
           <mc:Fallback>
             <w:pict>
-              <v:shape w14:anchorId="74FF7AD1" id="_x0000_s1027" type="#_x0000_t202" style="position:absolute;left:0;text-align:left;margin-left:68.7pt;margin-top:31.9pt;width:185.9pt;height:110.6pt;z-index:251668480;visibility:visible;mso-wrap-style:square;mso-width-percent:400;mso-height-percent:200;mso-wrap-distance-left:9pt;mso-wrap-distance-top:3.6pt;mso-wrap-distance-right:9pt;mso-wrap-distance-bottom:3.6pt;mso-position-horizontal:absolute;mso-position-horizontal-relative:text;mso-position-vertical:absolute;mso-position-vertical-relative:text;mso-width-percent:400;mso-height-percent:200;mso-width-relative:margin;mso-height-relative:margin;v-text-anchor:top" o:gfxdata="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">
+              <v:shape w14:anchorId="74FF7AD1" id="_x0000_s1033" type="#_x0000_t202" style="position:absolute;left:0;text-align:left;margin-left:68.7pt;margin-top:31.9pt;width:185.9pt;height:110.6pt;z-index:251668480;visibility:visible;mso-wrap-style:square;mso-width-percent:400;mso-height-percent:200;mso-wrap-distance-left:9pt;mso-wrap-distance-top:3.6pt;mso-wrap-distance-right:9pt;mso-wrap-distance-bottom:3.6pt;mso-position-horizontal:absolute;mso-position-horizontal-relative:text;mso-position-vertical:absolute;mso-position-vertical-relative:text;mso-width-percent:400;mso-height-percent:200;mso-width-relative:margin;mso-height-relative:margin;v-text-anchor:top" o:gfxdata="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">
                 <v:textbox style="mso-fit-shape-to-text:t">
                   <w:txbxContent>
                     <w:p>
@@ -875,7 +1729,7 @@
           </mc:Choice>
           <mc:Fallback>
             <w:pict>
-              <v:shape w14:anchorId="0D879D2C" id="_x0000_s1028" type="#_x0000_t202" style="position:absolute;left:0;text-align:left;margin-left:55.15pt;margin-top:7.7pt;width:100.15pt;height:15.65pt;z-index:-251651072;visibility:visible;mso-wrap-style:square;mso-width-percent:0;mso-height-percent:0;mso-wrap-distance-left:9pt;mso-wrap-distance-top:3.6pt;mso-wrap-distance-right:9pt;mso-wrap-distance-bottom:3.6pt;mso-position-horizontal:absolute;mso-position-horizontal-relative:margin;mso-position-vertical:absolute;mso-position-vertical-relative:text;mso-width-percent:0;mso-height-percent:0;mso-width-relative:margin;mso-height-relative:margin;v-text-anchor:top" o:gfxdata="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" stroked="f">
+              <v:shape w14:anchorId="0D879D2C" id="_x0000_s1034" type="#_x0000_t202" style="position:absolute;left:0;text-align:left;margin-left:55.15pt;margin-top:7.7pt;width:100.15pt;height:15.65pt;z-index:-251651072;visibility:visible;mso-wrap-style:square;mso-width-percent:0;mso-height-percent:0;mso-wrap-distance-left:9pt;mso-wrap-distance-top:3.6pt;mso-wrap-distance-right:9pt;mso-wrap-distance-bottom:3.6pt;mso-position-horizontal:absolute;mso-position-horizontal-relative:margin;mso-position-vertical:absolute;mso-position-vertical-relative:text;mso-width-percent:0;mso-height-percent:0;mso-width-relative:margin;mso-height-relative:margin;v-text-anchor:top" o:gfxdata="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" stroked="f">
                 <v:textbox>
                   <w:txbxContent>
                     <w:p>
@@ -1054,7 +1908,7 @@
                     </pic:cNvPicPr>
                   </pic:nvPicPr>
                   <pic:blipFill>
-                    <a:blip r:embed="rId7">
+                    <a:blip r:embed="rId8">
                       <a:extLst>
                         <a:ext uri="{28A0092B-C50C-407E-A947-70E740481C1C}">
                           <a14:useLocalDpi xmlns:a14="http://schemas.microsoft.com/office/drawing/2010/main" val="0"/>
@@ -1129,7 +1983,7 @@
                     <pic:cNvPicPr/>
                   </pic:nvPicPr>
                   <pic:blipFill>
-                    <a:blip r:embed="rId6">
+                    <a:blip r:embed="rId7">
                       <a:extLst>
                         <a:ext uri="{28A0092B-C50C-407E-A947-70E740481C1C}">
                           <a14:useLocalDpi xmlns:a14="http://schemas.microsoft.com/office/drawing/2010/main" val="0"/>
@@ -1329,7 +2183,7 @@
           </mc:Choice>
           <mc:Fallback>
             <w:pict>
-              <v:shape w14:anchorId="219D70CE" id="_x0000_s1029" type="#_x0000_t202" style="position:absolute;left:0;text-align:left;margin-left:68.7pt;margin-top:31.9pt;width:185.9pt;height:110.6pt;z-index:251672576;visibility:visible;mso-wrap-style:square;mso-width-percent:400;mso-height-percent:200;mso-wrap-distance-left:9pt;mso-wrap-distance-top:3.6pt;mso-wrap-distance-right:9pt;mso-wrap-distance-bottom:3.6pt;mso-position-horizontal:absolute;mso-position-horizontal-relative:text;mso-position-vertical:absolute;mso-position-vertical-relative:text;mso-width-percent:400;mso-height-percent:200;mso-width-relative:margin;mso-height-relative:margin;v-text-anchor:top" o:gfxdata="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">
+              <v:shape w14:anchorId="219D70CE" id="_x0000_s1035" type="#_x0000_t202" style="position:absolute;left:0;text-align:left;margin-left:68.7pt;margin-top:31.9pt;width:185.9pt;height:110.6pt;z-index:251672576;visibility:visible;mso-wrap-style:square;mso-width-percent:400;mso-height-percent:200;mso-wrap-distance-left:9pt;mso-wrap-distance-top:3.6pt;mso-wrap-distance-right:9pt;mso-wrap-distance-bottom:3.6pt;mso-position-horizontal:absolute;mso-position-horizontal-relative:text;mso-position-vertical:absolute;mso-position-vertical-relative:text;mso-width-percent:400;mso-height-percent:200;mso-width-relative:margin;mso-height-relative:margin;v-text-anchor:top" o:gfxdata="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">
                 <v:textbox style="mso-fit-shape-to-text:t">
                   <w:txbxContent>
                     <w:p>
@@ -1443,7 +2297,7 @@
           </mc:Choice>
           <mc:Fallback>
             <w:pict>
-              <v:shape w14:anchorId="2255E3B1" id="_x0000_s1030" type="#_x0000_t202" style="position:absolute;left:0;text-align:left;margin-left:55.15pt;margin-top:7.7pt;width:100.15pt;height:15.65pt;z-index:-251645952;visibility:visible;mso-wrap-style:square;mso-width-percent:0;mso-height-percent:0;mso-wrap-distance-left:9pt;mso-wrap-distance-top:3.6pt;mso-wrap-distance-right:9pt;mso-wrap-distance-bottom:3.6pt;mso-position-horizontal:absolute;mso-position-horizontal-relative:margin;mso-position-vertical:absolute;mso-position-vertical-relative:text;mso-width-percent:0;mso-height-percent:0;mso-width-relative:margin;mso-height-relative:margin;v-text-anchor:top" o:gfxdata="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" stroked="f">
+              <v:shape w14:anchorId="2255E3B1" id="_x0000_s1036" type="#_x0000_t202" style="position:absolute;left:0;text-align:left;margin-left:55.15pt;margin-top:7.7pt;width:100.15pt;height:15.65pt;z-index:-251645952;visibility:visible;mso-wrap-style:square;mso-width-percent:0;mso-height-percent:0;mso-wrap-distance-left:9pt;mso-wrap-distance-top:3.6pt;mso-wrap-distance-right:9pt;mso-wrap-distance-bottom:3.6pt;mso-position-horizontal:absolute;mso-position-horizontal-relative:margin;mso-position-vertical:absolute;mso-position-vertical-relative:text;mso-width-percent:0;mso-height-percent:0;mso-width-relative:margin;mso-height-relative:margin;v-text-anchor:top" o:gfxdata="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" stroked="f">
                 <v:textbox>
                   <w:txbxContent>
                     <w:p>
@@ -1576,6 +2430,8 @@
                               </w:rPr>
                               <w:t xml:space="preserve">Pautas </w:t>
                             </w:r>
+                            <w:bookmarkStart w:id="0" w:name="_GoBack"/>
+                            <w:bookmarkEnd w:id="0"/>
                           </w:p>
                         </w:txbxContent>
                       </wps:txbx>
@@ -1596,7 +2452,7 @@
           </mc:Choice>
           <mc:Fallback>
             <w:pict>
-              <v:shape w14:anchorId="0A7E3F13" id="_x0000_s1031" type="#_x0000_t202" style="position:absolute;margin-left:46.4pt;margin-top:11.55pt;width:179.65pt;height:19.35pt;z-index:-251639808;visibility:visible;mso-wrap-style:square;mso-width-percent:0;mso-height-percent:0;mso-wrap-distance-left:9pt;mso-wrap-distance-top:3.6pt;mso-wrap-distance-right:9pt;mso-wrap-distance-bottom:3.6pt;mso-position-horizontal:absolute;mso-position-horizontal-relative:margin;mso-position-vertical:absolute;mso-position-vertical-relative:text;mso-width-percent:0;mso-height-percent:0;mso-width-relative:margin;mso-height-relative:margin;v-text-anchor:top" o:gfxdata="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" stroked="f">
+              <v:shape w14:anchorId="0A7E3F13" id="_x0000_s1037" type="#_x0000_t202" style="position:absolute;margin-left:46.4pt;margin-top:11.55pt;width:179.65pt;height:19.35pt;z-index:-251639808;visibility:visible;mso-wrap-style:square;mso-width-percent:0;mso-height-percent:0;mso-wrap-distance-left:9pt;mso-wrap-distance-top:3.6pt;mso-wrap-distance-right:9pt;mso-wrap-distance-bottom:3.6pt;mso-position-horizontal:absolute;mso-position-horizontal-relative:margin;mso-position-vertical:absolute;mso-position-vertical-relative:text;mso-width-percent:0;mso-height-percent:0;mso-width-relative:margin;mso-height-relative:margin;v-text-anchor:top" o:gfxdata="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" stroked="f">
                 <v:textbox>
                   <w:txbxContent>
                     <w:p>
@@ -1617,6 +2473,8 @@
                         </w:rPr>
                         <w:t xml:space="preserve">Pautas </w:t>
                       </w:r>
+                      <w:bookmarkStart w:id="1" w:name="_GoBack"/>
+                      <w:bookmarkEnd w:id="1"/>
                     </w:p>
                   </w:txbxContent>
                 </v:textbox>
@@ -1655,7 +2513,7 @@
                     <pic:cNvPicPr/>
                   </pic:nvPicPr>
                   <pic:blipFill>
-                    <a:blip r:embed="rId8">
+                    <a:blip r:embed="rId9">
                       <a:extLst>
                         <a:ext uri="{28A0092B-C50C-407E-A947-70E740481C1C}">
                           <a14:useLocalDpi xmlns:a14="http://schemas.microsoft.com/office/drawing/2010/main" val="0"/>
@@ -1811,7 +2669,7 @@
                     </pic:cNvPicPr>
                   </pic:nvPicPr>
                   <pic:blipFill>
-                    <a:blip r:embed="rId9">
+                    <a:blip r:embed="rId10">
                       <a:extLst>
                         <a:ext uri="{28A0092B-C50C-407E-A947-70E740481C1C}">
                           <a14:useLocalDpi xmlns:a14="http://schemas.microsoft.com/office/drawing/2010/main" val="0"/>
@@ -2166,7 +3024,7 @@
             <w:pPr>
               <w:jc w:val="both"/>
             </w:pPr>
-            <w:hyperlink r:id="rId10" w:history="1">
+            <w:hyperlink r:id="rId11" w:history="1">
               <w:r>
                 <w:rPr>
                   <w:rStyle w:val="Hipervnculo"/>
@@ -2328,7 +3186,7 @@
                 <w:rFonts w:ascii="Arial" w:hAnsi="Arial" w:cs="Arial"/>
               </w:rPr>
             </w:pPr>
-            <w:hyperlink r:id="rId11" w:history="1">
+            <w:hyperlink r:id="rId12" w:history="1">
               <w:r>
                 <w:rPr>
                   <w:rStyle w:val="Hipervnculo"/>
@@ -2470,7 +3328,7 @@
                 <w:rFonts w:ascii="Arial" w:hAnsi="Arial" w:cs="Arial"/>
               </w:rPr>
             </w:pPr>
-            <w:hyperlink r:id="rId12" w:history="1">
+            <w:hyperlink r:id="rId13" w:history="1">
               <w:r>
                 <w:rPr>
                   <w:rStyle w:val="Hipervnculo"/>
@@ -2651,7 +3509,7 @@
                 <w:rFonts w:ascii="Arial" w:hAnsi="Arial" w:cs="Arial"/>
               </w:rPr>
             </w:pPr>
-            <w:hyperlink r:id="rId13" w:history="1">
+            <w:hyperlink r:id="rId14" w:history="1">
               <w:r>
                 <w:rPr>
                   <w:rStyle w:val="Hipervnculo"/>
@@ -2774,7 +3632,7 @@
                 <w:rFonts w:ascii="Arial" w:hAnsi="Arial" w:cs="Arial"/>
               </w:rPr>
             </w:pPr>
-            <w:hyperlink r:id="rId14" w:history="1">
+            <w:hyperlink r:id="rId15" w:history="1">
               <w:r>
                 <w:rPr>
                   <w:rStyle w:val="Hipervnculo"/>
@@ -2891,7 +3749,7 @@
                 <w:rFonts w:ascii="Arial" w:hAnsi="Arial" w:cs="Arial"/>
               </w:rPr>
             </w:pPr>
-            <w:hyperlink r:id="rId15" w:history="1">
+            <w:hyperlink r:id="rId16" w:history="1">
               <w:r>
                 <w:rPr>
                   <w:rStyle w:val="Hipervnculo"/>
@@ -3020,7 +3878,7 @@
                 <w:rFonts w:ascii="Arial" w:hAnsi="Arial" w:cs="Arial"/>
               </w:rPr>
             </w:pPr>
-            <w:hyperlink r:id="rId16" w:history="1">
+            <w:hyperlink r:id="rId17" w:history="1">
               <w:r>
                 <w:rPr>
                   <w:rStyle w:val="Hipervnculo"/>
@@ -3134,7 +3992,7 @@
             <w:pPr>
               <w:jc w:val="both"/>
             </w:pPr>
-            <w:hyperlink r:id="rId17" w:history="1">
+            <w:hyperlink r:id="rId18" w:history="1">
               <w:r>
                 <w:rPr>
                   <w:rStyle w:val="Hipervnculo"/>
@@ -3285,7 +4143,7 @@
                 <w:rFonts w:ascii="Arial" w:hAnsi="Arial" w:cs="Arial"/>
               </w:rPr>
             </w:pPr>
-            <w:hyperlink r:id="rId18" w:history="1">
+            <w:hyperlink r:id="rId19" w:history="1">
               <w:r>
                 <w:rPr>
                   <w:rStyle w:val="Hipervnculo"/>
@@ -3394,7 +4252,7 @@
                 <w:rFonts w:ascii="Arial" w:hAnsi="Arial" w:cs="Arial"/>
               </w:rPr>
             </w:pPr>
-            <w:hyperlink r:id="rId19" w:history="1">
+            <w:hyperlink r:id="rId20" w:history="1">
               <w:r>
                 <w:rPr>
                   <w:rStyle w:val="Hipervnculo"/>
@@ -3523,7 +4381,7 @@
                 <w:rFonts w:ascii="Arial" w:hAnsi="Arial" w:cs="Arial"/>
               </w:rPr>
             </w:pPr>
-            <w:hyperlink r:id="rId20" w:history="1">
+            <w:hyperlink r:id="rId21" w:history="1">
               <w:r>
                 <w:rPr>
                   <w:rStyle w:val="Hipervnculo"/>
@@ -3638,7 +4496,7 @@
                 <w:rFonts w:ascii="Arial" w:hAnsi="Arial" w:cs="Arial"/>
               </w:rPr>
             </w:pPr>
-            <w:hyperlink r:id="rId21" w:history="1">
+            <w:hyperlink r:id="rId22" w:history="1">
               <w:r>
                 <w:rPr>
                   <w:rStyle w:val="Hipervnculo"/>
@@ -3753,7 +4611,7 @@
                 <w:rFonts w:ascii="Arial" w:hAnsi="Arial" w:cs="Arial"/>
               </w:rPr>
             </w:pPr>
-            <w:hyperlink r:id="rId22" w:history="1">
+            <w:hyperlink r:id="rId23" w:history="1">
               <w:r>
                 <w:rPr>
                   <w:rStyle w:val="Hipervnculo"/>
@@ -3884,7 +4742,7 @@
                 <w:rFonts w:ascii="Arial" w:hAnsi="Arial" w:cs="Arial"/>
               </w:rPr>
             </w:pPr>
-            <w:hyperlink r:id="rId23" w:history="1">
+            <w:hyperlink r:id="rId24" w:history="1">
               <w:r>
                 <w:rPr>
                   <w:rStyle w:val="Hipervnculo"/>
@@ -4001,7 +4859,7 @@
                 <w:rFonts w:ascii="Arial" w:hAnsi="Arial" w:cs="Arial"/>
               </w:rPr>
             </w:pPr>
-            <w:hyperlink r:id="rId24" w:history="1">
+            <w:hyperlink r:id="rId25" w:history="1">
               <w:r>
                 <w:rPr>
                   <w:rStyle w:val="Hipervnculo"/>
@@ -4174,7 +5032,7 @@
                 <w:rFonts w:ascii="Arial" w:hAnsi="Arial" w:cs="Arial"/>
               </w:rPr>
             </w:pPr>
-            <w:hyperlink r:id="rId25" w:history="1">
+            <w:hyperlink r:id="rId26" w:history="1">
               <w:r>
                 <w:rPr>
                   <w:rStyle w:val="Hipervnculo"/>
@@ -4283,7 +5141,7 @@
                 <w:rFonts w:ascii="Arial" w:hAnsi="Arial" w:cs="Arial"/>
               </w:rPr>
             </w:pPr>
-            <w:hyperlink r:id="rId26" w:history="1">
+            <w:hyperlink r:id="rId27" w:history="1">
               <w:r>
                 <w:rPr>
                   <w:rStyle w:val="Hipervnculo"/>
@@ -4400,7 +5258,7 @@
                 <w:rFonts w:ascii="Arial" w:hAnsi="Arial" w:cs="Arial"/>
               </w:rPr>
             </w:pPr>
-            <w:hyperlink r:id="rId27" w:history="1">
+            <w:hyperlink r:id="rId28" w:history="1">
               <w:r>
                 <w:rPr>
                   <w:rStyle w:val="Hipervnculo"/>
@@ -4515,7 +5373,7 @@
                 <w:rFonts w:ascii="Arial" w:hAnsi="Arial" w:cs="Arial"/>
               </w:rPr>
             </w:pPr>
-            <w:hyperlink r:id="rId28" w:history="1">
+            <w:hyperlink r:id="rId29" w:history="1">
               <w:r>
                 <w:rPr>
                   <w:rStyle w:val="Hipervnculo"/>
@@ -4652,7 +5510,7 @@
                 <w:rFonts w:ascii="Arial" w:hAnsi="Arial" w:cs="Arial"/>
               </w:rPr>
             </w:pPr>
-            <w:hyperlink r:id="rId29" w:history="1">
+            <w:hyperlink r:id="rId30" w:history="1">
               <w:r>
                 <w:rPr>
                   <w:rStyle w:val="Hipervnculo"/>
@@ -4769,7 +5627,7 @@
                 <w:rFonts w:ascii="Arial" w:hAnsi="Arial" w:cs="Arial"/>
               </w:rPr>
             </w:pPr>
-            <w:hyperlink r:id="rId30" w:history="1">
+            <w:hyperlink r:id="rId31" w:history="1">
               <w:r>
                 <w:rPr>
                   <w:rStyle w:val="Hipervnculo"/>
@@ -4918,7 +5776,7 @@
                 <w:rFonts w:ascii="Arial" w:hAnsi="Arial" w:cs="Arial"/>
               </w:rPr>
             </w:pPr>
-            <w:hyperlink r:id="rId31" w:history="1">
+            <w:hyperlink r:id="rId32" w:history="1">
               <w:r>
                 <w:rPr>
                   <w:rStyle w:val="Hipervnculo"/>
@@ -5103,7 +5961,7 @@
                 <w:rFonts w:ascii="Arial" w:hAnsi="Arial" w:cs="Arial"/>
               </w:rPr>
             </w:pPr>
-            <w:hyperlink r:id="rId32" w:history="1">
+            <w:hyperlink r:id="rId33" w:history="1">
               <w:r>
                 <w:rPr>
                   <w:rStyle w:val="Hipervnculo"/>
@@ -5258,7 +6116,7 @@
                 <w:rFonts w:ascii="Arial" w:hAnsi="Arial" w:cs="Arial"/>
               </w:rPr>
             </w:pPr>
-            <w:hyperlink r:id="rId33" w:history="1">
+            <w:hyperlink r:id="rId34" w:history="1">
               <w:r>
                 <w:rPr>
                   <w:rStyle w:val="Hipervnculo"/>
@@ -5430,7 +6288,7 @@
                 <w:rFonts w:ascii="Arial" w:hAnsi="Arial" w:cs="Arial"/>
               </w:rPr>
             </w:pPr>
-            <w:hyperlink r:id="rId34" w:history="1">
+            <w:hyperlink r:id="rId35" w:history="1">
               <w:r>
                 <w:rPr>
                   <w:rStyle w:val="Hipervnculo"/>
@@ -5542,7 +6400,7 @@
                 <w:rFonts w:ascii="Arial" w:hAnsi="Arial" w:cs="Arial"/>
               </w:rPr>
             </w:pPr>
-            <w:hyperlink r:id="rId35" w:history="1">
+            <w:hyperlink r:id="rId36" w:history="1">
               <w:r>
                 <w:rPr>
                   <w:rStyle w:val="Hipervnculo"/>
@@ -5659,7 +6517,7 @@
                 <w:rFonts w:ascii="Arial" w:hAnsi="Arial" w:cs="Arial"/>
               </w:rPr>
             </w:pPr>
-            <w:hyperlink r:id="rId36" w:history="1">
+            <w:hyperlink r:id="rId37" w:history="1">
               <w:r>
                 <w:rPr>
                   <w:rStyle w:val="Hipervnculo"/>
@@ -5768,7 +6626,7 @@
                 <w:rFonts w:ascii="Arial" w:hAnsi="Arial" w:cs="Arial"/>
               </w:rPr>
             </w:pPr>
-            <w:hyperlink r:id="rId37" w:history="1">
+            <w:hyperlink r:id="rId38" w:history="1">
               <w:r>
                 <w:rPr>
                   <w:rStyle w:val="Hipervnculo"/>
@@ -5885,7 +6743,7 @@
                 <w:rFonts w:ascii="Arial" w:hAnsi="Arial" w:cs="Arial"/>
               </w:rPr>
             </w:pPr>
-            <w:hyperlink r:id="rId38" w:history="1">
+            <w:hyperlink r:id="rId39" w:history="1">
               <w:r>
                 <w:rPr>
                   <w:rStyle w:val="Hipervnculo"/>
@@ -6016,7 +6874,7 @@
                 <w:rFonts w:ascii="Arial" w:hAnsi="Arial" w:cs="Arial"/>
               </w:rPr>
             </w:pPr>
-            <w:hyperlink r:id="rId39" w:history="1">
+            <w:hyperlink r:id="rId40" w:history="1">
               <w:r>
                 <w:rPr>
                   <w:rStyle w:val="Hipervnculo"/>
@@ -6142,7 +7000,7 @@
             <w:pPr>
               <w:jc w:val="both"/>
             </w:pPr>
-            <w:hyperlink r:id="rId40" w:history="1">
+            <w:hyperlink r:id="rId41" w:history="1">
               <w:r>
                 <w:rPr>
                   <w:rStyle w:val="Hipervnculo"/>
@@ -6393,7 +7251,7 @@
             <w:pPr>
               <w:jc w:val="both"/>
             </w:pPr>
-            <w:hyperlink r:id="rId41" w:history="1">
+            <w:hyperlink r:id="rId42" w:history="1">
               <w:r>
                 <w:rPr>
                   <w:rStyle w:val="Hipervnculo"/>

</xml_diff>